<commit_message>
Add Synthetic Test for Full-Page Image
</commit_message>
<xml_diff>
--- a/DiplomaAnalysis.IntegrationTests/TestFiles/3.docx
+++ b/DiplomaAnalysis.IntegrationTests/TestFiles/3.docx
@@ -4,7 +4,13 @@
   <w:body>
     <w:p>
       <w:r>
-        <w:t>Правильне оформлення рисунку – див. рис. 1.1.</w:t>
+        <w:t>Правильне оформлення рисунку – див. рис. 1.1</w:t>
+      </w:r>
+      <w:r>
+        <w:t>, рис. 1.10</w:t>
+      </w:r>
+      <w:r>
+        <w:t>.</w:t>
       </w:r>
       <w:r>
         <w:t xml:space="preserve"> Різні помилки – див. рис. </w:t>
@@ -13,8 +19,6 @@
       <w:r>
         <w:t>о</w:t>
       </w:r>
-      <w:bookmarkStart w:id="0" w:name="_GoBack"/>
-      <w:bookmarkEnd w:id="0"/>
       <w:r>
         <w:t>дин.два</w:t>
       </w:r>
@@ -449,6 +453,73 @@
       </w:pPr>
       <w:r>
         <w:t>Рис. 1.9. Завеликий рисунок</w:t>
+      </w:r>
+    </w:p>
+    <w:p>
+      <w:r>
+        <w:rPr>
+          <w:noProof/>
+        </w:rPr>
+        <w:drawing>
+          <wp:inline distT="0" distB="0" distL="0" distR="0" wp14:anchorId="1EB1C6E9" wp14:editId="63281A89">
+            <wp:extent cx="6120000" cy="853601"/>
+            <wp:effectExtent l="0" t="0" r="0" b="3810"/>
+            <wp:docPr id="9" name="Рисунок 9"/>
+            <wp:cNvGraphicFramePr>
+              <a:graphicFrameLocks xmlns:a="http://schemas.openxmlformats.org/drawingml/2006/main" noChangeAspect="1"/>
+            </wp:cNvGraphicFramePr>
+            <a:graphic xmlns:a="http://schemas.openxmlformats.org/drawingml/2006/main">
+              <a:graphicData uri="http://schemas.openxmlformats.org/drawingml/2006/picture">
+                <pic:pic xmlns:pic="http://schemas.openxmlformats.org/drawingml/2006/picture">
+                  <pic:nvPicPr>
+                    <pic:cNvPr id="1" name=""/>
+                    <pic:cNvPicPr/>
+                  </pic:nvPicPr>
+                  <pic:blipFill>
+                    <a:blip r:embed="rId12"/>
+                    <a:stretch>
+                      <a:fillRect/>
+                    </a:stretch>
+                  </pic:blipFill>
+                  <pic:spPr>
+                    <a:xfrm>
+                      <a:off x="0" y="0"/>
+                      <a:ext cx="6120000" cy="853601"/>
+                    </a:xfrm>
+                    <a:prstGeom prst="rect">
+                      <a:avLst/>
+                    </a:prstGeom>
+                  </pic:spPr>
+                </pic:pic>
+              </a:graphicData>
+            </a:graphic>
+          </wp:inline>
+        </w:drawing>
+      </w:r>
+    </w:p>
+    <w:p>
+      <w:pPr>
+        <w:jc w:val="center"/>
+      </w:pPr>
+      <w:r>
+        <w:t>Рис. 1.10. Рисунок по ширині сторінки</w:t>
+      </w:r>
+      <w:r>
+        <w:t xml:space="preserve"> можна зробити з будь-яким вирівнюванням, </w:t>
+      </w:r>
+      <w:r>
+        <w:t>адже</w:t>
+      </w:r>
+      <w:r>
+        <w:t xml:space="preserve"> різниці </w:t>
+      </w:r>
+      <w:r>
+        <w:t xml:space="preserve">видно </w:t>
+      </w:r>
+      <w:bookmarkStart w:id="0" w:name="_GoBack"/>
+      <w:bookmarkEnd w:id="0"/>
+      <w:r>
+        <w:t>не буде</w:t>
       </w:r>
     </w:p>
     <w:sectPr>

</xml_diff>

<commit_message>
Update Synthetic Tests with New Detection
</commit_message>
<xml_diff>
--- a/DiplomaAnalysis.IntegrationTests/TestFiles/3.docx
+++ b/DiplomaAnalysis.IntegrationTests/TestFiles/3.docx
@@ -27,7 +27,13 @@
         <w:t>, рис. 1.4, рис. 1.5, рис. 1.6</w:t>
       </w:r>
       <w:r>
-        <w:t>, рис. 1.7, рис. 1.8, рис. 1.9.</w:t>
+        <w:t>, рис. 1.7, рис. 1.8, рис. 1.9</w:t>
+      </w:r>
+      <w:r>
+        <w:t>, рис. 1.11</w:t>
+      </w:r>
+      <w:r>
+        <w:t>.</w:t>
       </w:r>
     </w:p>
     <w:p>
@@ -516,10 +522,61 @@
       <w:r>
         <w:t xml:space="preserve">видно </w:t>
       </w:r>
+      <w:r>
+        <w:t>не буде</w:t>
+      </w:r>
+    </w:p>
+    <w:p>
+      <w:pPr>
+        <w:jc w:val="center"/>
+      </w:pPr>
+      <w:r>
+        <w:lastRenderedPageBreak/>
+        <w:drawing>
+          <wp:inline distT="0" distB="0" distL="0" distR="0" wp14:anchorId="3A89E511" wp14:editId="57258807">
+            <wp:extent cx="4515480" cy="600159"/>
+            <wp:effectExtent l="0" t="0" r="0" b="9525"/>
+            <wp:docPr id="10" name="Рисунок 10"/>
+            <wp:cNvGraphicFramePr>
+              <a:graphicFrameLocks xmlns:a="http://schemas.openxmlformats.org/drawingml/2006/main" noChangeAspect="1"/>
+            </wp:cNvGraphicFramePr>
+            <a:graphic xmlns:a="http://schemas.openxmlformats.org/drawingml/2006/main">
+              <a:graphicData uri="http://schemas.openxmlformats.org/drawingml/2006/picture">
+                <pic:pic xmlns:pic="http://schemas.openxmlformats.org/drawingml/2006/picture">
+                  <pic:nvPicPr>
+                    <pic:cNvPr id="1" name=""/>
+                    <pic:cNvPicPr/>
+                  </pic:nvPicPr>
+                  <pic:blipFill>
+                    <a:blip r:embed="rId13"/>
+                    <a:stretch>
+                      <a:fillRect/>
+                    </a:stretch>
+                  </pic:blipFill>
+                  <pic:spPr>
+                    <a:xfrm>
+                      <a:off x="0" y="0"/>
+                      <a:ext cx="4515480" cy="600159"/>
+                    </a:xfrm>
+                    <a:prstGeom prst="rect">
+                      <a:avLst/>
+                    </a:prstGeom>
+                  </pic:spPr>
+                </pic:pic>
+              </a:graphicData>
+            </a:graphic>
+          </wp:inline>
+        </w:drawing>
+      </w:r>
       <w:bookmarkStart w:id="0" w:name="_GoBack"/>
       <w:bookmarkEnd w:id="0"/>
-      <w:r>
-        <w:t>не буде</w:t>
+    </w:p>
+    <w:p>
+      <w:pPr>
+        <w:jc w:val="center"/>
+      </w:pPr>
+      <w:r>
+        <w:t>Рис. 1. 11. Крапка в кінці підпису.</w:t>
       </w:r>
     </w:p>
     <w:sectPr>

</xml_diff>